<commit_message>
correções e complementação do UC11 - Manter Requisito.docx
</commit_message>
<xml_diff>
--- a/Documentação/Casos de Uso/Documento de Mensagens.docx
+++ b/Documentação/Casos de Uso/Documento de Mensagens.docx
@@ -1917,6 +1917,68 @@
                 <w:lang w:val="pt-BR"/>
               </w:rPr>
               <w:t>“O cadastro do requisito não foi concluído. Os dados informados serão perdidos. Deseja realmente cancelar</w:t>
+            </w:r>
+            <w:r>
+              <w:rPr>
+                <w:rFonts w:ascii="Calibri" w:hAnsi="Calibri"/>
+                <w:lang w:val="pt-BR"/>
+              </w:rPr>
+              <w:t>?</w:t>
+            </w:r>
+            <w:r>
+              <w:rPr>
+                <w:rFonts w:ascii="Calibri" w:hAnsi="Calibri"/>
+                <w:lang w:val="pt-BR"/>
+              </w:rPr>
+              <w:t>”;</w:t>
+            </w:r>
+          </w:p>
+        </w:tc>
+      </w:tr>
+      <w:tr>
+        <w:trPr>
+          <w:trHeight w:val="253"/>
+        </w:trPr>
+        <w:tc>
+          <w:tcPr>
+            <w:tcW w:w="898" w:type="dxa"/>
+          </w:tcPr>
+          <w:p>
+            <w:pPr>
+              <w:jc w:val="center"/>
+              <w:rPr>
+                <w:rFonts w:ascii="Calibri" w:hAnsi="Calibri"/>
+                <w:lang w:val="pt-BR"/>
+              </w:rPr>
+            </w:pPr>
+            <w:r>
+              <w:rPr>
+                <w:rFonts w:ascii="Calibri" w:hAnsi="Calibri"/>
+                <w:lang w:val="pt-BR"/>
+              </w:rPr>
+              <w:t>MN10</w:t>
+            </w:r>
+          </w:p>
+        </w:tc>
+        <w:tc>
+          <w:tcPr>
+            <w:tcW w:w="8741" w:type="dxa"/>
+            <w:shd w:val="clear" w:color="auto" w:fill="auto"/>
+            <w:vAlign w:val="center"/>
+          </w:tcPr>
+          <w:p>
+            <w:pPr>
+              <w:rPr>
+                <w:rFonts w:ascii="Calibri" w:hAnsi="Calibri"/>
+                <w:lang w:val="pt-BR"/>
+              </w:rPr>
+            </w:pPr>
+            <w:r>
+              <w:rPr>
+                <w:rFonts w:ascii="Calibri" w:hAnsi="Calibri"/>
+                <w:lang w:val="pt-BR"/>
+              </w:rPr>
+              <w:t>“Deseja realmente excluir</w:t>
             </w:r>
             <w:r>
               <w:rPr>

</xml_diff>